<commit_message>
updated Updated Attack Surface Analysis secondary document (corrected a grammar error / corrected image text artifacting / corrected license text / generated higher resolution imagery)
</commit_message>
<xml_diff>
--- a/source/reference_documents/secondary_documents/verification phase/Updated Attack Surface Analysis/Updated Attack Surface Analysis.docx
+++ b/source/reference_documents/secondary_documents/verification phase/Updated Attack Surface Analysis/Updated Attack Surface Analysis.docx
@@ -28,7 +28,7 @@
         <w:t xml:space="preserve">Version </w:t>
       </w:r>
       <w:r>
-        <w:t>4</w:t>
+        <w:t>5</w:t>
       </w:r>
     </w:p>
     <w:p>
@@ -45,7 +45,7 @@
         <w:rPr>
           <w:noProof/>
         </w:rPr>
-        <w:t>9/8/23 12:41 PM</w:t>
+        <w:t>2/8/24 8:59 AM</w:t>
       </w:r>
       <w:r>
         <w:fldChar w:fldCharType="end"/>
@@ -233,7 +233,39 @@
           <w:bCs/>
           <w:lang w:val="en-US"/>
         </w:rPr>
-        <w:t>Creative Commons Attribution-Share Alike (CC4-SA)</w:t>
+        <w:t>Creative Commons Attribution-Share Alike (CC</w:t>
+      </w:r>
+      <w:r>
+        <w:rPr>
+          <w:b/>
+          <w:bCs/>
+          <w:lang w:val="en-US"/>
+        </w:rPr>
+        <w:t xml:space="preserve"> BY-</w:t>
+      </w:r>
+      <w:r>
+        <w:rPr>
+          <w:b/>
+          <w:bCs/>
+          <w:lang w:val="en-US"/>
+        </w:rPr>
+        <w:t>SA</w:t>
+      </w:r>
+      <w:r>
+        <w:rPr>
+          <w:b/>
+          <w:bCs/>
+          <w:lang w:val="en-US"/>
+        </w:rPr>
+        <w:t>-4.0</w:t>
+      </w:r>
+      <w:r>
+        <w:rPr>
+          <w:b/>
+          <w:bCs/>
+          <w:lang w:val="en-US"/>
+        </w:rPr>
+        <w:t>)</w:t>
       </w:r>
       <w:r>
         <w:rPr>
@@ -324,9 +356,9 @@
           <w:szCs w:val="40"/>
         </w:rPr>
         <w:drawing>
-          <wp:inline distT="0" distB="0" distL="0" distR="0" wp14:anchorId="68B09F0F" wp14:editId="0C688893">
-            <wp:extent cx="5942931" cy="2502535"/>
-            <wp:effectExtent l="0" t="0" r="0" b="0"/>
+          <wp:inline distT="0" distB="0" distL="0" distR="0" wp14:anchorId="68B09F0F" wp14:editId="2BC71647">
+            <wp:extent cx="5942931" cy="2496424"/>
+            <wp:effectExtent l="0" t="0" r="0" b="5715"/>
             <wp:docPr id="1" name="Picture 1"/>
             <wp:cNvGraphicFramePr>
               <a:graphicFrameLocks xmlns:a="http://schemas.openxmlformats.org/drawingml/2006/main" noChangeAspect="1"/>
@@ -339,13 +371,7 @@
                     <pic:cNvPicPr/>
                   </pic:nvPicPr>
                   <pic:blipFill>
-                    <a:blip r:embed="rId8">
-                      <a:extLst>
-                        <a:ext uri="{28A0092B-C50C-407E-A947-70E740481C1C}">
-                          <a14:useLocalDpi xmlns:a14="http://schemas.microsoft.com/office/drawing/2010/main" val="0"/>
-                        </a:ext>
-                      </a:extLst>
-                    </a:blip>
+                    <a:blip r:embed="rId8"/>
                     <a:stretch>
                       <a:fillRect/>
                     </a:stretch>
@@ -353,7 +379,7 @@
                   <pic:spPr>
                     <a:xfrm>
                       <a:off x="0" y="0"/>
-                      <a:ext cx="5942931" cy="2502535"/>
+                      <a:ext cx="5942931" cy="2496424"/>
                     </a:xfrm>
                     <a:prstGeom prst="rect">
                       <a:avLst/>
@@ -659,10 +685,10 @@
           <w:noProof/>
         </w:rPr>
         <w:drawing>
-          <wp:inline distT="0" distB="0" distL="0" distR="0" wp14:anchorId="2615B821" wp14:editId="63460AD6">
-            <wp:extent cx="3482109" cy="4391924"/>
-            <wp:effectExtent l="0" t="0" r="0" b="2540"/>
-            <wp:docPr id="2" name="Picture 2" descr="Diagram&#10;&#10;Description automatically generated"/>
+          <wp:inline distT="0" distB="0" distL="0" distR="0" wp14:anchorId="2615B821" wp14:editId="54C9D8B9">
+            <wp:extent cx="3500845" cy="4416630"/>
+            <wp:effectExtent l="0" t="0" r="4445" b="3175"/>
+            <wp:docPr id="2" name="Picture 2"/>
             <wp:cNvGraphicFramePr>
               <a:graphicFrameLocks xmlns:a="http://schemas.openxmlformats.org/drawingml/2006/main" noChangeAspect="1"/>
             </wp:cNvGraphicFramePr>
@@ -670,17 +696,11 @@
               <a:graphicData uri="http://schemas.openxmlformats.org/drawingml/2006/picture">
                 <pic:pic xmlns:pic="http://schemas.openxmlformats.org/drawingml/2006/picture">
                   <pic:nvPicPr>
-                    <pic:cNvPr id="2" name="Picture 2" descr="Diagram&#10;&#10;Description automatically generated"/>
+                    <pic:cNvPr id="2" name="Picture 2"/>
                     <pic:cNvPicPr/>
                   </pic:nvPicPr>
                   <pic:blipFill>
-                    <a:blip r:embed="rId9">
-                      <a:extLst>
-                        <a:ext uri="{28A0092B-C50C-407E-A947-70E740481C1C}">
-                          <a14:useLocalDpi xmlns:a14="http://schemas.microsoft.com/office/drawing/2010/main" val="0"/>
-                        </a:ext>
-                      </a:extLst>
-                    </a:blip>
+                    <a:blip r:embed="rId9"/>
                     <a:stretch>
                       <a:fillRect/>
                     </a:stretch>
@@ -688,7 +708,7 @@
                   <pic:spPr>
                     <a:xfrm>
                       <a:off x="0" y="0"/>
-                      <a:ext cx="3501697" cy="4416630"/>
+                      <a:ext cx="3500845" cy="4416630"/>
                     </a:xfrm>
                     <a:prstGeom prst="rect">
                       <a:avLst/>
@@ -1004,10 +1024,10 @@
           <w:noProof/>
         </w:rPr>
         <w:drawing>
-          <wp:inline distT="0" distB="0" distL="0" distR="0" wp14:anchorId="6B7B3B11" wp14:editId="51904AE1">
-            <wp:extent cx="3315854" cy="4390819"/>
-            <wp:effectExtent l="0" t="0" r="0" b="3810"/>
-            <wp:docPr id="3" name="Picture 3" descr="Diagram&#10;&#10;Description automatically generated"/>
+          <wp:inline distT="0" distB="0" distL="0" distR="0" wp14:anchorId="6B7B3B11" wp14:editId="3AB852F8">
+            <wp:extent cx="3340700" cy="4419467"/>
+            <wp:effectExtent l="0" t="0" r="0" b="635"/>
+            <wp:docPr id="3" name="Picture 3"/>
             <wp:cNvGraphicFramePr>
               <a:graphicFrameLocks xmlns:a="http://schemas.openxmlformats.org/drawingml/2006/main" noChangeAspect="1"/>
             </wp:cNvGraphicFramePr>
@@ -1015,17 +1035,11 @@
               <a:graphicData uri="http://schemas.openxmlformats.org/drawingml/2006/picture">
                 <pic:pic xmlns:pic="http://schemas.openxmlformats.org/drawingml/2006/picture">
                   <pic:nvPicPr>
-                    <pic:cNvPr id="3" name="Picture 3" descr="Diagram&#10;&#10;Description automatically generated"/>
+                    <pic:cNvPr id="3" name="Picture 3"/>
                     <pic:cNvPicPr/>
                   </pic:nvPicPr>
                   <pic:blipFill>
-                    <a:blip r:embed="rId10">
-                      <a:extLst>
-                        <a:ext uri="{28A0092B-C50C-407E-A947-70E740481C1C}">
-                          <a14:useLocalDpi xmlns:a14="http://schemas.microsoft.com/office/drawing/2010/main" val="0"/>
-                        </a:ext>
-                      </a:extLst>
-                    </a:blip>
+                    <a:blip r:embed="rId10"/>
                     <a:stretch>
                       <a:fillRect/>
                     </a:stretch>
@@ -1033,7 +1047,7 @@
                   <pic:spPr>
                     <a:xfrm>
                       <a:off x="0" y="0"/>
-                      <a:ext cx="3340700" cy="4423720"/>
+                      <a:ext cx="3340700" cy="4419467"/>
                     </a:xfrm>
                     <a:prstGeom prst="rect">
                       <a:avLst/>
@@ -1359,9 +1373,9 @@
           <w:noProof/>
         </w:rPr>
         <w:drawing>
-          <wp:inline distT="0" distB="0" distL="0" distR="0" wp14:anchorId="259EFDF4" wp14:editId="49F5943A">
-            <wp:extent cx="5296126" cy="4387273"/>
-            <wp:effectExtent l="0" t="0" r="0" b="0"/>
+          <wp:inline distT="0" distB="0" distL="0" distR="0" wp14:anchorId="259EFDF4" wp14:editId="2479C7D6">
+            <wp:extent cx="5328424" cy="4403751"/>
+            <wp:effectExtent l="0" t="0" r="0" b="3175"/>
             <wp:docPr id="4" name="Picture 4"/>
             <wp:cNvGraphicFramePr>
               <a:graphicFrameLocks xmlns:a="http://schemas.openxmlformats.org/drawingml/2006/main" noChangeAspect="1"/>
@@ -1374,13 +1388,7 @@
                     <pic:cNvPicPr/>
                   </pic:nvPicPr>
                   <pic:blipFill>
-                    <a:blip r:embed="rId11">
-                      <a:extLst>
-                        <a:ext uri="{28A0092B-C50C-407E-A947-70E740481C1C}">
-                          <a14:useLocalDpi xmlns:a14="http://schemas.microsoft.com/office/drawing/2010/main" val="0"/>
-                        </a:ext>
-                      </a:extLst>
-                    </a:blip>
+                    <a:blip r:embed="rId11"/>
                     <a:stretch>
                       <a:fillRect/>
                     </a:stretch>
@@ -1388,7 +1396,7 @@
                   <pic:spPr>
                     <a:xfrm>
                       <a:off x="0" y="0"/>
-                      <a:ext cx="5328424" cy="4414029"/>
+                      <a:ext cx="5328424" cy="4403751"/>
                     </a:xfrm>
                     <a:prstGeom prst="rect">
                       <a:avLst/>
@@ -1427,13 +1435,11 @@
         <w:t>uncontrolled threats</w:t>
       </w:r>
       <w:r>
-        <w:t xml:space="preserve"> generated in the design phase and verifies that all uncontrolled threats have been mitigated. </w:t>
-      </w:r>
-      <w:proofErr w:type="gramStart"/>
-      <w:r>
-        <w:t>A</w:t>
-      </w:r>
-      <w:proofErr w:type="gramEnd"/>
+        <w:t xml:space="preserve"> generated in the design phase and verifies that all uncontrolled threats have been mitigated. A</w:t>
+      </w:r>
+      <w:r>
+        <w:t>n</w:t>
+      </w:r>
       <w:r>
         <w:t xml:space="preserve"> </w:t>
       </w:r>

</xml_diff>